<commit_message>
Fin de la tarea 7 de acceso a datos
Depurar tarea realizar pruebas
documentar y enviar.
</commit_message>
<xml_diff>
--- a/TareasAD/Tema7/leeme.docx
+++ b/TareasAD/Tema7/leeme.docx
@@ -4,207 +4,543 @@
   <w:body>
     <w:p>
       <w:r>
-        <w:t xml:space="preserve">Creamos un proyecto nuevo llamado Panel Alumnos y creamos una clase llamada </w:t>
-      </w:r>
-      <w:proofErr w:type="spellStart"/>
-      <w:r>
-        <w:t>panelPersonalizado</w:t>
-      </w:r>
-      <w:proofErr w:type="spellEnd"/>
+        <w:t>Creamos una conexión a la base de datos Oracle y un usuario tal como indica el anunciado. Conexión TareaAD07 y usuario AD07 con la contraseña AD07.</w:t>
+      </w:r>
+    </w:p>
+    <w:p>
+      <w:r>
+        <w:t xml:space="preserve">Creamos una </w:t>
+      </w:r>
+      <w:r>
+        <w:t>aplicación</w:t>
+      </w:r>
+      <w:r>
+        <w:t xml:space="preserve"> java “AppAlumnos”</w:t>
+      </w:r>
+      <w:r>
+        <w:t>.</w:t>
+      </w:r>
+    </w:p>
+    <w:p>
+      <w:r>
+        <w:t>Modificamos la aplicación AlumnoBean para que se conecte a la base de datos Oracle.</w:t>
+      </w:r>
+    </w:p>
+    <w:p>
+      <w:pPr>
+        <w:pStyle w:val="Ttulo1"/>
+        <w:rPr>
+          <w:color w:val="17365D" w:themeColor="text2" w:themeShade="BF"/>
+        </w:rPr>
+      </w:pPr>
+      <w:r>
+        <w:rPr>
+          <w:color w:val="17365D" w:themeColor="text2" w:themeShade="BF"/>
+        </w:rPr>
+        <w:t xml:space="preserve">  Class.forName("oracle.jdbc.driver.OracleDriver");</w:t>
+      </w:r>
+    </w:p>
+    <w:p>
+      <w:pPr>
+        <w:pStyle w:val="Ttulo1"/>
+        <w:rPr>
+          <w:color w:val="17365D" w:themeColor="text2" w:themeShade="BF"/>
+        </w:rPr>
+      </w:pPr>
+      <w:r>
+        <w:rPr>
+          <w:color w:val="17365D" w:themeColor="text2" w:themeShade="BF"/>
+        </w:rPr>
+        <w:t xml:space="preserve">            Connection con = DriverManager.getConnection("jdbc:oracle:thin:@localhost:1521:orcl", "AD07", "AD07");</w:t>
+      </w:r>
+    </w:p>
+    <w:p>
+      <w:r>
+        <w:t>Añadimos un bloq</w:t>
+      </w:r>
+      <w:r>
+        <w:t>ue try catch para manejar la ex</w:t>
+      </w:r>
+      <w:r>
+        <w:t>ce</w:t>
+      </w:r>
+      <w:r>
+        <w:t>pció</w:t>
+      </w:r>
+      <w:r>
+        <w:t>n de null al recor</w:t>
+      </w:r>
+      <w:r>
+        <w:t>r</w:t>
+      </w:r>
+      <w:r>
+        <w:t xml:space="preserve">er el vector de </w:t>
+      </w:r>
+      <w:r>
+        <w:t>Alumnos.</w:t>
+      </w:r>
+    </w:p>
+    <w:p>
+      <w:r>
+        <w:t>Depuramos la aplicación y la importamos a la biblioteca de la aplicación AppAlumnos.</w:t>
+      </w:r>
+    </w:p>
+    <w:p>
+      <w:r>
+        <w:t>Añadimos a la biblioteca el driver de conexión a la base de datos Oracle “</w:t>
+      </w:r>
+      <w:r>
+        <w:t>ojdbc6.</w:t>
+      </w:r>
+      <w:r>
+        <w:t>jar”</w:t>
+      </w:r>
+    </w:p>
+    <w:p>
+      <w:r>
+        <w:t>Creamos un panel personalizado.</w:t>
+      </w:r>
+    </w:p>
+    <w:p>
+      <w:r>
+        <w:t xml:space="preserve">Lo agregamos a la aplicación AppAlumnos importando </w:t>
+      </w:r>
+      <w:r>
+        <w:t>él</w:t>
+      </w:r>
+      <w:r>
+        <w:t xml:space="preserve"> .jar a la biblioteca.</w:t>
+      </w:r>
+    </w:p>
+    <w:p>
+      <w:r>
+        <w:t>Creamos un JFrame que será la pantalla principal de la aplicación “Principal”</w:t>
+      </w:r>
+    </w:p>
+    <w:p>
+      <w:r>
+        <w:t>Arrastramos des de la paleta el Beans alumnoBeans  y  el Beans PanelPersonalizado.</w:t>
+      </w:r>
+    </w:p>
+    <w:p>
+      <w:r>
+        <w:t>Añadimos una imagen al panel personalizado desde sus propiedades.</w:t>
+      </w:r>
+    </w:p>
+    <w:p>
+      <w:r>
+        <w:t>Añadimos los botones de control de la aplicación.</w:t>
+      </w:r>
+    </w:p>
+    <w:p>
+      <w:r>
+        <w:t>Botón</w:t>
+      </w:r>
+      <w:r>
+        <w:t xml:space="preserve"> ver alumnos que nos abre un JDialog mostrando un atabla con los alumnos que hay en la base de datos.</w:t>
+      </w:r>
+    </w:p>
+    <w:p>
+      <w:r>
+        <w:t>El el JDialog verAlumnos añadimos el Beans alumnoBeans.</w:t>
+      </w:r>
+    </w:p>
+    <w:p>
+      <w:r>
+        <w:t>Creamos un botón añadir alumno que nos va a permitir añadir alumnos a la base de datos a</w:t>
+      </w:r>
+      <w:r>
+        <w:t xml:space="preserve"> través</w:t>
+      </w:r>
+      <w:r>
+        <w:t xml:space="preserve"> de un formulario.</w:t>
+      </w:r>
+    </w:p>
+    <w:p>
+      <w:r>
+        <w:t>El botón lanzara un jDialog con un formulario para rellenar los datos del alumno a añadir,  incluye un campo fecha de nacimiento que nos envía a un jCalendar el cual hemos descargado de internet e importado a la paleta añadiéndolo a la biblioteca de proyecto.</w:t>
+      </w:r>
+    </w:p>
+    <w:p>
+      <w:r>
+        <w:t xml:space="preserve">En la pantalla “anadirAlumno”  hay que implementar </w:t>
+      </w:r>
+      <w:r>
+        <w:t>BDModificadaListene</w:t>
+      </w:r>
       <w:r>
         <w:t xml:space="preserve"> </w:t>
       </w:r>
       <w:r>
-        <w:t>sin clase mail.</w:t>
-      </w:r>
-    </w:p>
-    <w:p>
-      <w:r>
-        <w:t xml:space="preserve">Heredamos la clase </w:t>
-      </w:r>
-      <w:proofErr w:type="spellStart"/>
-      <w:r>
-        <w:t>JPanel</w:t>
-      </w:r>
-      <w:proofErr w:type="spellEnd"/>
-      <w:r>
-        <w:t xml:space="preserve"> con </w:t>
-      </w:r>
-      <w:proofErr w:type="spellStart"/>
-      <w:r>
-        <w:t>extends</w:t>
-      </w:r>
-      <w:proofErr w:type="spellEnd"/>
-      <w:r>
+        <w:t xml:space="preserve"> del beans alumnos para poder gestionar los cambios que se producirán en la base de datos cuando se añada un nuevo alumno “</w:t>
+      </w:r>
+      <w:r>
+        <w:t>AlumnoBean.BDModificadaListene</w:t>
+      </w:r>
+      <w:r>
+        <w:t>”</w:t>
+      </w:r>
+    </w:p>
+    <w:p>
+      <w:r>
+        <w:lastRenderedPageBreak/>
+        <w:t>Añadimos un nuevo botón “Consultar alumno” que abrirá un nuevo dialogo con en formulario. A través del cual indicando el dni del alumno obtendremos los datos del alumno.</w:t>
+      </w:r>
+    </w:p>
+    <w:p>
+      <w:r>
+        <w:t>Cambiamos la función “</w:t>
+      </w:r>
+      <w:r>
+        <w:t>seleccionarDNI</w:t>
+      </w:r>
+      <w:r>
+        <w:t>” para que recorra todos los datos de la base de datos en busca de alguna coincidencia.</w:t>
+      </w:r>
+    </w:p>
+    <w:p>
+      <w:pPr>
+        <w:pStyle w:val="Ttulo1"/>
+        <w:rPr>
+          <w:color w:val="17365D" w:themeColor="text2" w:themeShade="BF"/>
+        </w:rPr>
+      </w:pPr>
+      <w:r>
+        <w:rPr>
+          <w:color w:val="17365D" w:themeColor="text2" w:themeShade="BF"/>
+        </w:rPr>
+        <w:t>public void seleccionarDNI(String nDNI) {</w:t>
+      </w:r>
+    </w:p>
+    <w:p>
+      <w:pPr>
+        <w:pStyle w:val="Ttulo1"/>
+        <w:rPr>
+          <w:color w:val="17365D" w:themeColor="text2" w:themeShade="BF"/>
+        </w:rPr>
+      </w:pPr>
+      <w:r>
+        <w:rPr>
+          <w:color w:val="17365D" w:themeColor="text2" w:themeShade="BF"/>
+        </w:rPr>
+        <w:t xml:space="preserve">        </w:t>
+      </w:r>
+      <w:r>
+        <w:rPr>
+          <w:color w:val="17365D" w:themeColor="text2" w:themeShade="BF"/>
+        </w:rPr>
+        <w:t>Alumno a = new Alumno();</w:t>
+      </w:r>
+    </w:p>
+    <w:p>
+      <w:pPr>
+        <w:pStyle w:val="Ttulo1"/>
+        <w:rPr>
+          <w:color w:val="17365D" w:themeColor="text2" w:themeShade="BF"/>
+        </w:rPr>
+      </w:pPr>
+      <w:r>
+        <w:rPr>
+          <w:color w:val="17365D" w:themeColor="text2" w:themeShade="BF"/>
+        </w:rPr>
+        <w:t xml:space="preserve">        this.DNI = "";</w:t>
+      </w:r>
+    </w:p>
+    <w:p>
+      <w:pPr>
+        <w:pStyle w:val="Ttulo1"/>
+        <w:rPr>
+          <w:color w:val="17365D" w:themeColor="text2" w:themeShade="BF"/>
+        </w:rPr>
+      </w:pPr>
+      <w:r>
+        <w:rPr>
+          <w:color w:val="17365D" w:themeColor="text2" w:themeShade="BF"/>
+        </w:rPr>
+        <w:t xml:space="preserve">        this.Nombre = "";</w:t>
+      </w:r>
+    </w:p>
+    <w:p>
+      <w:pPr>
+        <w:pStyle w:val="Ttulo1"/>
+        <w:rPr>
+          <w:color w:val="17365D" w:themeColor="text2" w:themeShade="BF"/>
+        </w:rPr>
+      </w:pPr>
+      <w:r>
+        <w:rPr>
+          <w:color w:val="17365D" w:themeColor="text2" w:themeShade="BF"/>
+        </w:rPr>
+        <w:t xml:space="preserve">        this.Apellidos = "";</w:t>
+      </w:r>
+    </w:p>
+    <w:p>
+      <w:pPr>
+        <w:pStyle w:val="Ttulo1"/>
+        <w:rPr>
+          <w:color w:val="17365D" w:themeColor="text2" w:themeShade="BF"/>
+        </w:rPr>
+      </w:pPr>
+      <w:r>
+        <w:rPr>
+          <w:color w:val="17365D" w:themeColor="text2" w:themeShade="BF"/>
+        </w:rPr>
+        <w:t xml:space="preserve">        this.Direccion = "";</w:t>
+      </w:r>
+    </w:p>
+    <w:p>
+      <w:pPr>
+        <w:pStyle w:val="Ttulo1"/>
+        <w:rPr>
+          <w:color w:val="17365D" w:themeColor="text2" w:themeShade="BF"/>
+        </w:rPr>
+      </w:pPr>
+      <w:r>
+        <w:rPr>
+          <w:color w:val="17365D" w:themeColor="text2" w:themeShade="BF"/>
+        </w:rPr>
+        <w:t xml:space="preserve">        </w:t>
+      </w:r>
+      <w:r>
+        <w:rPr>
+          <w:color w:val="17365D" w:themeColor="text2" w:themeShade="BF"/>
+        </w:rPr>
+        <w:t>for (int j = 0; j &lt; Alumnos.size(); j++) {</w:t>
+      </w:r>
+    </w:p>
+    <w:p>
+      <w:pPr>
+        <w:pStyle w:val="Ttulo1"/>
+        <w:rPr>
+          <w:color w:val="17365D" w:themeColor="text2" w:themeShade="BF"/>
+        </w:rPr>
+      </w:pPr>
+      <w:r>
+        <w:rPr>
+          <w:color w:val="17365D" w:themeColor="text2" w:themeShade="BF"/>
+        </w:rPr>
+        <w:t xml:space="preserve">            </w:t>
+      </w:r>
+      <w:r>
+        <w:rPr>
+          <w:color w:val="17365D" w:themeColor="text2" w:themeShade="BF"/>
+        </w:rPr>
+        <w:t>a = (Alumno) Alumnos.elementAt(j);</w:t>
+      </w:r>
+    </w:p>
+    <w:p>
+      <w:pPr>
+        <w:pStyle w:val="Ttulo1"/>
+        <w:rPr>
+          <w:color w:val="17365D" w:themeColor="text2" w:themeShade="BF"/>
+        </w:rPr>
+      </w:pPr>
+      <w:r>
+        <w:rPr>
+          <w:color w:val="17365D" w:themeColor="text2" w:themeShade="BF"/>
+        </w:rPr>
+        <w:t xml:space="preserve">            </w:t>
+      </w:r>
+      <w:r>
+        <w:rPr>
+          <w:color w:val="17365D" w:themeColor="text2" w:themeShade="BF"/>
+        </w:rPr>
+        <w:t>System.out.println(a.DNI);</w:t>
+      </w:r>
+    </w:p>
+    <w:p>
+      <w:pPr>
+        <w:pStyle w:val="Ttulo1"/>
+        <w:rPr>
+          <w:color w:val="17365D" w:themeColor="text2" w:themeShade="BF"/>
+        </w:rPr>
+      </w:pPr>
+      <w:r>
+        <w:rPr>
+          <w:color w:val="17365D" w:themeColor="text2" w:themeShade="BF"/>
+        </w:rPr>
+        <w:t xml:space="preserve">            if (a.DNI.equals(nDNI)) {</w:t>
+      </w:r>
+    </w:p>
+    <w:p>
+      <w:pPr>
+        <w:pStyle w:val="Ttulo1"/>
+        <w:rPr>
+          <w:color w:val="17365D" w:themeColor="text2" w:themeShade="BF"/>
+        </w:rPr>
+      </w:pPr>
+      <w:r>
+        <w:rPr>
+          <w:color w:val="17365D" w:themeColor="text2" w:themeShade="BF"/>
+        </w:rPr>
+        <w:t xml:space="preserve">                this.DNI = a.DNI;</w:t>
+      </w:r>
+    </w:p>
+    <w:p>
+      <w:pPr>
+        <w:pStyle w:val="Ttulo1"/>
+        <w:rPr>
+          <w:color w:val="17365D" w:themeColor="text2" w:themeShade="BF"/>
+        </w:rPr>
+      </w:pPr>
+      <w:r>
+        <w:rPr>
+          <w:color w:val="17365D" w:themeColor="text2" w:themeShade="BF"/>
+        </w:rPr>
+        <w:t xml:space="preserve">                this.Nombre = a.Nombre;</w:t>
+      </w:r>
+    </w:p>
+    <w:p>
+      <w:pPr>
+        <w:pStyle w:val="Ttulo1"/>
+        <w:rPr>
+          <w:color w:val="17365D" w:themeColor="text2" w:themeShade="BF"/>
+        </w:rPr>
+      </w:pPr>
+      <w:r>
+        <w:rPr>
+          <w:color w:val="17365D" w:themeColor="text2" w:themeShade="BF"/>
+        </w:rPr>
+        <w:t xml:space="preserve">                </w:t>
+      </w:r>
+      <w:r>
+        <w:rPr>
+          <w:color w:val="17365D" w:themeColor="text2" w:themeShade="BF"/>
+        </w:rPr>
+        <w:t>this.Apellidos = a.Apellidos;</w:t>
+      </w:r>
+    </w:p>
+    <w:p>
+      <w:pPr>
+        <w:pStyle w:val="Ttulo1"/>
+        <w:rPr>
+          <w:color w:val="17365D" w:themeColor="text2" w:themeShade="BF"/>
+        </w:rPr>
+      </w:pPr>
+      <w:r>
+        <w:rPr>
+          <w:color w:val="17365D" w:themeColor="text2" w:themeShade="BF"/>
+        </w:rPr>
+        <w:t xml:space="preserve">                this.Direccion = a.Direccion;</w:t>
+      </w:r>
+    </w:p>
+    <w:p>
+      <w:pPr>
+        <w:pStyle w:val="Ttulo1"/>
+        <w:rPr>
+          <w:color w:val="17365D" w:themeColor="text2" w:themeShade="BF"/>
+        </w:rPr>
+      </w:pPr>
+      <w:r>
+        <w:rPr>
+          <w:color w:val="17365D" w:themeColor="text2" w:themeShade="BF"/>
+        </w:rPr>
+        <w:t xml:space="preserve">                </w:t>
+      </w:r>
+      <w:r>
+        <w:rPr>
+          <w:color w:val="17365D" w:themeColor="text2" w:themeShade="BF"/>
+        </w:rPr>
+        <w:t xml:space="preserve">this.FechaNac = a.FechaNac; </w:t>
+      </w:r>
+    </w:p>
+    <w:p>
+      <w:pPr>
+        <w:pStyle w:val="Ttulo1"/>
+        <w:rPr>
+          <w:color w:val="17365D" w:themeColor="text2" w:themeShade="BF"/>
+        </w:rPr>
+      </w:pPr>
+      <w:r>
+        <w:rPr>
+          <w:color w:val="17365D" w:themeColor="text2" w:themeShade="BF"/>
+        </w:rPr>
+        <w:t xml:space="preserve">            }else{</w:t>
+      </w:r>
+    </w:p>
+    <w:p>
+      <w:pPr>
+        <w:pStyle w:val="Ttulo1"/>
+        <w:rPr>
+          <w:color w:val="17365D" w:themeColor="text2" w:themeShade="BF"/>
+        </w:rPr>
+      </w:pPr>
+      <w:r>
+        <w:rPr>
+          <w:color w:val="17365D" w:themeColor="text2" w:themeShade="BF"/>
+        </w:rPr>
+        <w:t xml:space="preserve">                </w:t>
+      </w:r>
+      <w:r>
+        <w:rPr>
+          <w:color w:val="17365D" w:themeColor="text2" w:themeShade="BF"/>
+        </w:rPr>
+        <w:t>System.out.println("no hay dni igual");</w:t>
+      </w:r>
+    </w:p>
+    <w:p>
+      <w:pPr>
+        <w:pStyle w:val="Ttulo1"/>
+        <w:rPr>
+          <w:color w:val="17365D" w:themeColor="text2" w:themeShade="BF"/>
+          <w:lang w:val="es-ES"/>
+        </w:rPr>
+      </w:pPr>
+      <w:r>
+        <w:rPr>
+          <w:color w:val="17365D" w:themeColor="text2" w:themeShade="BF"/>
+        </w:rPr>
+        <w:t xml:space="preserve">            </w:t>
+      </w:r>
+      <w:r>
+        <w:rPr>
+          <w:color w:val="17365D" w:themeColor="text2" w:themeShade="BF"/>
+          <w:lang w:val="es-ES"/>
+        </w:rPr>
+        <w:t>}</w:t>
+      </w:r>
+    </w:p>
+    <w:p>
+      <w:pPr>
+        <w:pStyle w:val="Ttulo1"/>
+        <w:rPr>
+          <w:color w:val="17365D" w:themeColor="text2" w:themeShade="BF"/>
+          <w:lang w:val="es-ES"/>
+        </w:rPr>
+      </w:pPr>
+      <w:r>
+        <w:rPr>
+          <w:color w:val="17365D" w:themeColor="text2" w:themeShade="BF"/>
+          <w:lang w:val="es-ES"/>
+        </w:rPr>
+        <w:t xml:space="preserve">        }</w:t>
+      </w:r>
+      <w:r>
+        <w:rPr>
+          <w:color w:val="17365D" w:themeColor="text2" w:themeShade="BF"/>
+          <w:lang w:val="es-ES"/>
+        </w:rPr>
         <w:t xml:space="preserve"> </w:t>
       </w:r>
-      <w:proofErr w:type="spellStart"/>
-      <w:proofErr w:type="gramStart"/>
-      <w:r>
-        <w:t>y</w:t>
-      </w:r>
-      <w:proofErr w:type="spellEnd"/>
-      <w:proofErr w:type="gramEnd"/>
-      <w:r>
-        <w:t xml:space="preserve"> implementamos </w:t>
-      </w:r>
-      <w:proofErr w:type="spellStart"/>
-      <w:r>
-        <w:t>Serializable</w:t>
-      </w:r>
-      <w:proofErr w:type="spellEnd"/>
-      <w:r>
-        <w:t>.</w:t>
-      </w:r>
-    </w:p>
-    <w:p>
-      <w:r>
-        <w:t>Creamos un constructor sin parámetros y un atributo ruta imagen</w:t>
-      </w:r>
-      <w:r>
-        <w:t xml:space="preserve"> de tipo File</w:t>
-      </w:r>
-      <w:r>
-        <w:t>.</w:t>
-      </w:r>
-    </w:p>
-    <w:p>
-      <w:r>
-        <w:t xml:space="preserve">Creamos los métodos de acceso </w:t>
-      </w:r>
-      <w:proofErr w:type="spellStart"/>
-      <w:r>
-        <w:t>get</w:t>
-      </w:r>
-      <w:proofErr w:type="spellEnd"/>
-      <w:r>
-        <w:t xml:space="preserve"> y set de la propiedad </w:t>
-      </w:r>
-      <w:proofErr w:type="spellStart"/>
-      <w:r>
-        <w:t>rutaImagen</w:t>
-      </w:r>
-      <w:proofErr w:type="spellEnd"/>
-      <w:r>
-        <w:t>.</w:t>
-      </w:r>
-    </w:p>
-    <w:p>
-      <w:r>
-        <w:t>Copilamos la clase y  la añadimos a la paleta.</w:t>
-      </w:r>
-    </w:p>
-    <w:p>
-      <w:r>
-        <w:drawing>
-          <wp:inline distT="0" distB="0" distL="0" distR="0" wp14:anchorId="4BBD7235" wp14:editId="26BD67EC">
-            <wp:extent cx="5400040" cy="4592295"/>
-            <wp:effectExtent l="0" t="0" r="0" b="0"/>
-            <wp:docPr id="1" name="Imagen 1"/>
-            <wp:cNvGraphicFramePr>
-              <a:graphicFrameLocks xmlns:a="http://schemas.openxmlformats.org/drawingml/2006/main" noChangeAspect="1"/>
-            </wp:cNvGraphicFramePr>
-            <a:graphic xmlns:a="http://schemas.openxmlformats.org/drawingml/2006/main">
-              <a:graphicData uri="http://schemas.openxmlformats.org/drawingml/2006/picture">
-                <pic:pic xmlns:pic="http://schemas.openxmlformats.org/drawingml/2006/picture">
-                  <pic:nvPicPr>
-                    <pic:cNvPr id="0" name=""/>
-                    <pic:cNvPicPr/>
-                  </pic:nvPicPr>
-                  <pic:blipFill>
-                    <a:blip r:embed="rId5"/>
-                    <a:stretch>
-                      <a:fillRect/>
-                    </a:stretch>
-                  </pic:blipFill>
-                  <pic:spPr>
-                    <a:xfrm>
-                      <a:off x="0" y="0"/>
-                      <a:ext cx="5400040" cy="4592295"/>
-                    </a:xfrm>
-                    <a:prstGeom prst="rect">
-                      <a:avLst/>
-                    </a:prstGeom>
-                  </pic:spPr>
-                </pic:pic>
-              </a:graphicData>
-            </a:graphic>
-          </wp:inline>
-        </w:drawing>
-      </w:r>
-    </w:p>
-    <w:p>
-      <w:r>
-        <w:t xml:space="preserve">Seleccionamos </w:t>
-      </w:r>
-      <w:proofErr w:type="spellStart"/>
-      <w:r>
-        <w:t>Beans</w:t>
-      </w:r>
-      <w:proofErr w:type="spellEnd"/>
-      <w:r>
-        <w:t xml:space="preserve"> </w:t>
-      </w:r>
-      <w:proofErr w:type="spellStart"/>
-      <w:r>
-        <w:t>Pesonalizados</w:t>
-      </w:r>
-      <w:proofErr w:type="spellEnd"/>
-      <w:r>
-        <w:t>.</w:t>
-      </w:r>
-    </w:p>
-    <w:p>
-      <w:r>
-        <w:t xml:space="preserve">Añadimos </w:t>
-      </w:r>
-      <w:proofErr w:type="spellStart"/>
-      <w:r>
-        <w:t>el</w:t>
-      </w:r>
-      <w:proofErr w:type="spellEnd"/>
-      <w:r>
-        <w:t xml:space="preserve"> .</w:t>
-      </w:r>
-      <w:proofErr w:type="spellStart"/>
-      <w:r>
-        <w:t>jar</w:t>
-      </w:r>
-      <w:proofErr w:type="spellEnd"/>
-      <w:r>
-        <w:t xml:space="preserve"> generado con la compilación de la clase a la biblioteca del proyecto </w:t>
-      </w:r>
-      <w:proofErr w:type="spellStart"/>
-      <w:r>
-        <w:t>PruebaAlumnoBeans</w:t>
-      </w:r>
-      <w:proofErr w:type="spellEnd"/>
-      <w:r>
-        <w:t>.</w:t>
-      </w:r>
-    </w:p>
-    <w:p>
-      <w:r>
-        <w:t xml:space="preserve">El archivo se encuentra en la carpeta </w:t>
-      </w:r>
-      <w:proofErr w:type="spellStart"/>
-      <w:r>
-        <w:t>dist</w:t>
-      </w:r>
-      <w:proofErr w:type="spellEnd"/>
-      <w:r>
-        <w:t xml:space="preserve"> dentro del proyecto </w:t>
-      </w:r>
-      <w:proofErr w:type="spellStart"/>
-      <w:r>
-        <w:t>PanelAlumnos</w:t>
-      </w:r>
-      <w:proofErr w:type="spellEnd"/>
-      <w:r>
-        <w:t>.</w:t>
-      </w:r>
-    </w:p>
-    <w:p>
+    </w:p>
+    <w:p>
+      <w:r>
+        <w:t>Después</w:t>
+      </w:r>
+      <w:r>
+        <w:t xml:space="preserve"> de cambia la clase AlumnoBeans hay que copilar la clase y borrar el bean de la pantalla consultarAlumno y volverlo a añadir para que los cambios se hagan realidad.</w:t>
+      </w:r>
+    </w:p>
+    <w:p>
+      <w:r>
+        <w:t xml:space="preserve">Nota el archivo .jar que se importa ha de coincidir con el archivo .jar del proyecto en el que trabajamos con la clase para que estos </w:t>
+      </w:r>
+      <w:r>
+        <w:t>cambios</w:t>
+      </w:r>
+      <w:r>
+        <w:t xml:space="preserve"> se hagan efectivos. Si se copia él .jar y se añade en alguna carpeta del proyecto hay que sustituirlo por el que hemos actualizado.</w:t>
+      </w:r>
       <w:bookmarkStart w:id="0" w:name="_GoBack"/>
       <w:bookmarkEnd w:id="0"/>
     </w:p>
@@ -384,6 +720,22 @@
       <w:szCs w:val="24"/>
     </w:rPr>
   </w:style>
+  <w:style w:type="paragraph" w:styleId="Ttulo1">
+    <w:name w:val="heading 1"/>
+    <w:basedOn w:val="Normal"/>
+    <w:next w:val="Normal"/>
+    <w:link w:val="Ttulo1Car"/>
+    <w:uiPriority w:val="9"/>
+    <w:qFormat/>
+    <w:rsid w:val="001500C3"/>
+    <w:pPr>
+      <w:outlineLvl w:val="0"/>
+    </w:pPr>
+    <w:rPr>
+      <w:color w:val="17365D" w:themeColor="text2" w:themeShade="BF"/>
+      <w:lang w:val="en-US"/>
+    </w:rPr>
+  </w:style>
   <w:style w:type="character" w:default="1" w:styleId="Fuentedeprrafopredeter">
     <w:name w:val="Default Paragraph Font"/>
     <w:uiPriority w:val="1"/>
@@ -411,34 +763,18 @@
     <w:semiHidden/>
     <w:unhideWhenUsed/>
   </w:style>
-  <w:style w:type="paragraph" w:styleId="Textodeglobo">
-    <w:name w:val="Balloon Text"/>
-    <w:basedOn w:val="Normal"/>
-    <w:link w:val="TextodegloboCar"/>
-    <w:uiPriority w:val="99"/>
-    <w:semiHidden/>
-    <w:unhideWhenUsed/>
-    <w:rsid w:val="008F55AF"/>
-    <w:pPr>
-      <w:spacing w:after="0" w:line="240" w:lineRule="auto"/>
-    </w:pPr>
+  <w:style w:type="character" w:customStyle="1" w:styleId="Ttulo1Car">
+    <w:name w:val="Título 1 Car"/>
+    <w:basedOn w:val="Fuentedeprrafopredeter"/>
+    <w:link w:val="Ttulo1"/>
+    <w:uiPriority w:val="9"/>
+    <w:rsid w:val="001500C3"/>
     <w:rPr>
-      <w:rFonts w:ascii="Tahoma" w:hAnsi="Tahoma" w:cs="Tahoma"/>
-      <w:sz w:val="16"/>
-      <w:szCs w:val="16"/>
-    </w:rPr>
-  </w:style>
-  <w:style w:type="character" w:customStyle="1" w:styleId="TextodegloboCar">
-    <w:name w:val="Texto de globo Car"/>
-    <w:basedOn w:val="Fuentedeprrafopredeter"/>
-    <w:link w:val="Textodeglobo"/>
-    <w:uiPriority w:val="99"/>
-    <w:semiHidden/>
-    <w:rsid w:val="008F55AF"/>
-    <w:rPr>
-      <w:rFonts w:ascii="Tahoma" w:hAnsi="Tahoma" w:cs="Tahoma"/>
-      <w:sz w:val="16"/>
-      <w:szCs w:val="16"/>
+      <w:rFonts w:ascii="Times New Roman" w:hAnsi="Times New Roman" w:cs="Times New Roman"/>
+      <w:color w:val="17365D" w:themeColor="text2" w:themeShade="BF"/>
+      <w:sz w:val="24"/>
+      <w:szCs w:val="24"/>
+      <w:lang w:val="en-US"/>
     </w:rPr>
   </w:style>
 </w:styles>
@@ -610,6 +946,22 @@
       <w:szCs w:val="24"/>
     </w:rPr>
   </w:style>
+  <w:style w:type="paragraph" w:styleId="Ttulo1">
+    <w:name w:val="heading 1"/>
+    <w:basedOn w:val="Normal"/>
+    <w:next w:val="Normal"/>
+    <w:link w:val="Ttulo1Car"/>
+    <w:uiPriority w:val="9"/>
+    <w:qFormat/>
+    <w:rsid w:val="001500C3"/>
+    <w:pPr>
+      <w:outlineLvl w:val="0"/>
+    </w:pPr>
+    <w:rPr>
+      <w:color w:val="17365D" w:themeColor="text2" w:themeShade="BF"/>
+      <w:lang w:val="en-US"/>
+    </w:rPr>
+  </w:style>
   <w:style w:type="character" w:default="1" w:styleId="Fuentedeprrafopredeter">
     <w:name w:val="Default Paragraph Font"/>
     <w:uiPriority w:val="1"/>
@@ -637,34 +989,18 @@
     <w:semiHidden/>
     <w:unhideWhenUsed/>
   </w:style>
-  <w:style w:type="paragraph" w:styleId="Textodeglobo">
-    <w:name w:val="Balloon Text"/>
-    <w:basedOn w:val="Normal"/>
-    <w:link w:val="TextodegloboCar"/>
-    <w:uiPriority w:val="99"/>
-    <w:semiHidden/>
-    <w:unhideWhenUsed/>
-    <w:rsid w:val="008F55AF"/>
-    <w:pPr>
-      <w:spacing w:after="0" w:line="240" w:lineRule="auto"/>
-    </w:pPr>
+  <w:style w:type="character" w:customStyle="1" w:styleId="Ttulo1Car">
+    <w:name w:val="Título 1 Car"/>
+    <w:basedOn w:val="Fuentedeprrafopredeter"/>
+    <w:link w:val="Ttulo1"/>
+    <w:uiPriority w:val="9"/>
+    <w:rsid w:val="001500C3"/>
     <w:rPr>
-      <w:rFonts w:ascii="Tahoma" w:hAnsi="Tahoma" w:cs="Tahoma"/>
-      <w:sz w:val="16"/>
-      <w:szCs w:val="16"/>
-    </w:rPr>
-  </w:style>
-  <w:style w:type="character" w:customStyle="1" w:styleId="TextodegloboCar">
-    <w:name w:val="Texto de globo Car"/>
-    <w:basedOn w:val="Fuentedeprrafopredeter"/>
-    <w:link w:val="Textodeglobo"/>
-    <w:uiPriority w:val="99"/>
-    <w:semiHidden/>
-    <w:rsid w:val="008F55AF"/>
-    <w:rPr>
-      <w:rFonts w:ascii="Tahoma" w:hAnsi="Tahoma" w:cs="Tahoma"/>
-      <w:sz w:val="16"/>
-      <w:szCs w:val="16"/>
+      <w:rFonts w:ascii="Times New Roman" w:hAnsi="Times New Roman" w:cs="Times New Roman"/>
+      <w:color w:val="17365D" w:themeColor="text2" w:themeShade="BF"/>
+      <w:sz w:val="24"/>
+      <w:szCs w:val="24"/>
+      <w:lang w:val="en-US"/>
     </w:rPr>
   </w:style>
 </w:styles>
@@ -953,4 +1289,16 @@
   <a:objectDefaults/>
   <a:extraClrSchemeLst/>
 </a:theme>
+</file>
+
+<file path=customXml/item1.xml><?xml version="1.0" encoding="utf-8"?>
+<b:Sources xmlns:b="http://schemas.openxmlformats.org/officeDocument/2006/bibliography" xmlns="http://schemas.openxmlformats.org/officeDocument/2006/bibliography" SelectedStyle="\APA.XSL" StyleName="APA"/>
+</file>
+
+<file path=customXml/itemProps1.xml><?xml version="1.0" encoding="utf-8"?>
+<ds:datastoreItem xmlns:ds="http://schemas.openxmlformats.org/officeDocument/2006/customXml" ds:itemID="{5D52BAE6-0A6D-4E00-B7FC-CEDF79D8565D}">
+  <ds:schemaRefs>
+    <ds:schemaRef ds:uri="http://schemas.openxmlformats.org/officeDocument/2006/bibliography"/>
+  </ds:schemaRefs>
+</ds:datastoreItem>
 </file>
</xml_diff>